<commit_message>
modify word add shell problem
</commit_message>
<xml_diff>
--- a/C_study.docx
+++ b/C_study.docx
@@ -24494,7 +24494,7 @@
         <w:adjustRightInd w:val="0"/>
         <w:snapToGrid w:val="0"/>
         <w:rPr>
-          <w:rFonts w:ascii="微软雅黑" w:eastAsia="微软雅黑" w:hAnsi="微软雅黑" w:hint="eastAsia"/>
+          <w:rFonts w:ascii="微软雅黑" w:eastAsia="微软雅黑" w:hAnsi="微软雅黑"/>
         </w:rPr>
       </w:pPr>
     </w:p>
@@ -24504,7 +24504,7 @@
         <w:adjustRightInd w:val="0"/>
         <w:snapToGrid w:val="0"/>
         <w:rPr>
-          <w:rFonts w:ascii="微软雅黑" w:eastAsia="微软雅黑" w:hAnsi="微软雅黑" w:hint="eastAsia"/>
+          <w:rFonts w:ascii="微软雅黑" w:eastAsia="微软雅黑" w:hAnsi="微软雅黑"/>
         </w:rPr>
       </w:pPr>
       <w:r>
@@ -24519,7 +24519,7 @@
         <w:adjustRightInd w:val="0"/>
         <w:snapToGrid w:val="0"/>
         <w:rPr>
-          <w:rFonts w:ascii="微软雅黑" w:eastAsia="微软雅黑" w:hAnsi="微软雅黑" w:hint="eastAsia"/>
+          <w:rFonts w:ascii="微软雅黑" w:eastAsia="微软雅黑" w:hAnsi="微软雅黑"/>
         </w:rPr>
       </w:pPr>
       <w:r>
@@ -24548,538 +24548,624 @@
         <w:adjustRightInd w:val="0"/>
         <w:snapToGrid w:val="0"/>
         <w:rPr>
-          <w:rFonts w:ascii="微软雅黑" w:eastAsia="微软雅黑" w:hAnsi="微软雅黑" w:hint="eastAsia"/>
+          <w:rFonts w:ascii="微软雅黑" w:eastAsia="微软雅黑" w:hAnsi="微软雅黑"/>
         </w:rPr>
       </w:pPr>
     </w:p>
     <w:p>
       <w:pPr>
         <w:pStyle w:val="3"/>
+      </w:pPr>
+      <w:r>
+        <w:t>信号种类</w:t>
+      </w:r>
+    </w:p>
+    <w:p>
+      <w:pPr>
+        <w:snapToGrid w:val="0"/>
+        <w:rPr>
+          <w:rFonts w:ascii="微软雅黑" w:eastAsia="微软雅黑" w:hAnsi="微软雅黑"/>
+        </w:rPr>
+      </w:pPr>
+      <w:r>
+        <w:rPr>
+          <w:rFonts w:ascii="微软雅黑" w:eastAsia="微软雅黑" w:hAnsi="微软雅黑" w:hint="eastAsia"/>
+        </w:rPr>
+        <w:t>信号的种类非常多，都以SIG+名字的形式命名的宏，通常都有实际意义和用法具体可查阅manual。有些常见的信号是需要熟记的如SIGINT，SIGCHLD，SIGIO等等。要将信号的值，转换为其意义string.h中提供了一个函数char* strsignal(int sig)</w:t>
+      </w:r>
+    </w:p>
+    <w:p>
+      <w:pPr>
+        <w:pStyle w:val="3"/>
+      </w:pPr>
+      <w:r>
         <w:rPr>
           <w:rFonts w:hint="eastAsia"/>
         </w:rPr>
-      </w:pPr>
-      <w:r>
-        <w:t>信号种类</w:t>
-      </w:r>
-    </w:p>
-    <w:p>
-      <w:pPr>
-        <w:snapToGrid w:val="0"/>
-        <w:rPr>
-          <w:rFonts w:ascii="微软雅黑" w:eastAsia="微软雅黑" w:hAnsi="微软雅黑" w:hint="eastAsia"/>
-        </w:rPr>
-      </w:pPr>
-      <w:r>
-        <w:rPr>
-          <w:rFonts w:ascii="微软雅黑" w:eastAsia="微软雅黑" w:hAnsi="微软雅黑" w:hint="eastAsia"/>
-        </w:rPr>
-        <w:t>信号的种类非常多，都以SIG+名字的形式命名的宏，通常都有实际意义和用法具体可查阅manual。有些常见的信号是需要熟记的如SIGINT，SIGCHLD，SIGIO等等。要将信号的值，转换为其意义string.h中提供了一个函数char* strsignal(int sig)</w:t>
-      </w:r>
+        <w:t>产生信号</w:t>
+      </w:r>
+    </w:p>
+    <w:p>
+      <w:pPr>
+        <w:adjustRightInd w:val="0"/>
+        <w:snapToGrid w:val="0"/>
+        <w:rPr>
+          <w:rFonts w:ascii="微软雅黑" w:eastAsia="微软雅黑" w:hAnsi="微软雅黑"/>
+        </w:rPr>
+      </w:pPr>
+      <w:r>
+        <w:rPr>
+          <w:rFonts w:ascii="微软雅黑" w:eastAsia="微软雅黑" w:hAnsi="微软雅黑" w:hint="eastAsia"/>
+        </w:rPr>
+        <w:t>产生信号的条件有很多，某些组合键（CTRL+C、CTRL+\，CTRL+Z等）,kill命令，kill系统调用以及由内核产生的某些信号（如内核检测到段错误、管道破裂等）。值得注意的是当我们发送信号时受到权限的限制，发送一个信号到另一个没有权限的进程是不合法的</w:t>
+      </w:r>
+      <w:r>
+        <w:rPr>
+          <w:rFonts w:ascii="微软雅黑" w:eastAsia="微软雅黑" w:hAnsi="微软雅黑" w:hint="eastAsia"/>
+        </w:rPr>
+        <w:t>。</w:t>
+      </w:r>
+      <w:r>
+        <w:rPr>
+          <w:rFonts w:ascii="微软雅黑" w:eastAsia="微软雅黑" w:hAnsi="微软雅黑" w:hint="eastAsia"/>
+        </w:rPr>
+        <w:t>我们通过使用CTRL+C组合键发送信号SIGINT给当前的进程。但是这种方法只能</w:t>
+      </w:r>
+      <w:proofErr w:type="gramStart"/>
+      <w:r>
+        <w:rPr>
+          <w:rFonts w:ascii="微软雅黑" w:eastAsia="微软雅黑" w:hAnsi="微软雅黑" w:hint="eastAsia"/>
+        </w:rPr>
+        <w:t>发送少</w:t>
+      </w:r>
+      <w:proofErr w:type="gramEnd"/>
+      <w:r>
+        <w:rPr>
+          <w:rFonts w:ascii="微软雅黑" w:eastAsia="微软雅黑" w:hAnsi="微软雅黑" w:hint="eastAsia"/>
+        </w:rPr>
+        <w:t>部分信号且并不适用所有的进程比如后台进程和守护进程。守护进程不必说，连终端都没有。交互shell （interactive shell）在启动一个后台进程的时候，会自动把中断和退出信号设置为忽略</w:t>
+      </w:r>
+      <w:r>
+        <w:rPr>
+          <w:rFonts w:ascii="微软雅黑" w:eastAsia="微软雅黑" w:hAnsi="微软雅黑" w:hint="eastAsia"/>
+        </w:rPr>
+        <w:t>。</w:t>
+      </w:r>
+    </w:p>
+    <w:p>
+      <w:pPr>
+        <w:pStyle w:val="4"/>
+      </w:pPr>
+      <w:r>
+        <w:t>k</w:t>
+      </w:r>
+      <w:r>
+        <w:rPr>
+          <w:rFonts w:hint="eastAsia"/>
+        </w:rPr>
+        <w:t>ill</w:t>
+      </w:r>
+      <w:r>
+        <w:rPr>
+          <w:rFonts w:hint="eastAsia"/>
+        </w:rPr>
+        <w:t>命令</w:t>
+      </w:r>
+    </w:p>
+    <w:p>
+      <w:pPr>
+        <w:adjustRightInd w:val="0"/>
+        <w:snapToGrid w:val="0"/>
+        <w:rPr>
+          <w:rFonts w:ascii="微软雅黑" w:eastAsia="微软雅黑" w:hAnsi="微软雅黑"/>
+        </w:rPr>
+      </w:pPr>
+      <w:r>
+        <w:rPr>
+          <w:rFonts w:ascii="微软雅黑" w:eastAsia="微软雅黑" w:hAnsi="微软雅黑" w:hint="eastAsia"/>
+        </w:rPr>
+        <w:t>首先是shell命令kill其用法如下：</w:t>
+      </w:r>
+    </w:p>
+    <w:p>
+      <w:pPr>
+        <w:adjustRightInd w:val="0"/>
+        <w:snapToGrid w:val="0"/>
+        <w:rPr>
+          <w:rFonts w:ascii="微软雅黑" w:eastAsia="微软雅黑" w:hAnsi="微软雅黑"/>
+        </w:rPr>
+      </w:pPr>
+      <w:proofErr w:type="gramStart"/>
+      <w:r>
+        <w:rPr>
+          <w:rFonts w:ascii="微软雅黑" w:eastAsia="微软雅黑" w:hAnsi="微软雅黑"/>
+        </w:rPr>
+        <w:t>kill</w:t>
+      </w:r>
+      <w:proofErr w:type="gramEnd"/>
+      <w:r>
+        <w:rPr>
+          <w:rFonts w:ascii="微软雅黑" w:eastAsia="微软雅黑" w:hAnsi="微软雅黑"/>
+        </w:rPr>
+        <w:t xml:space="preserve"> [-s signal|-</w:t>
+      </w:r>
+      <w:r>
+        <w:rPr>
+          <w:rFonts w:ascii="微软雅黑" w:eastAsia="微软雅黑" w:hAnsi="微软雅黑"/>
+        </w:rPr>
+        <w:t>p] [-q sigval] [-a] [--] pid...</w:t>
+      </w:r>
+    </w:p>
+    <w:p>
+      <w:pPr>
+        <w:adjustRightInd w:val="0"/>
+        <w:snapToGrid w:val="0"/>
+        <w:rPr>
+          <w:rFonts w:ascii="微软雅黑" w:eastAsia="微软雅黑" w:hAnsi="微软雅黑"/>
+        </w:rPr>
+      </w:pPr>
+      <w:r>
+        <w:rPr>
+          <w:rFonts w:ascii="微软雅黑" w:eastAsia="微软雅黑" w:hAnsi="微软雅黑" w:hint="eastAsia"/>
+        </w:rPr>
+        <w:t xml:space="preserve">     -s</w:t>
+      </w:r>
+      <w:proofErr w:type="gramStart"/>
+      <w:r>
+        <w:rPr>
+          <w:rFonts w:ascii="微软雅黑" w:eastAsia="微软雅黑" w:hAnsi="微软雅黑" w:hint="eastAsia"/>
+        </w:rPr>
+        <w:t xml:space="preserve">  signal  signal</w:t>
+      </w:r>
+      <w:proofErr w:type="gramEnd"/>
+      <w:r>
+        <w:rPr>
+          <w:rFonts w:ascii="微软雅黑" w:eastAsia="微软雅黑" w:hAnsi="微软雅黑" w:hint="eastAsia"/>
+        </w:rPr>
+        <w:t>可以是诸如SIGINT，SIGQUIT之类的宏，亦可以是1,2,3...这样的值，可以随意使用，你开心就好。</w:t>
+      </w:r>
+    </w:p>
+    <w:p>
+      <w:pPr>
+        <w:adjustRightInd w:val="0"/>
+        <w:snapToGrid w:val="0"/>
+        <w:rPr>
+          <w:rFonts w:ascii="微软雅黑" w:eastAsia="微软雅黑" w:hAnsi="微软雅黑"/>
+        </w:rPr>
+      </w:pPr>
+      <w:r>
+        <w:rPr>
+          <w:rFonts w:ascii="微软雅黑" w:eastAsia="微软雅黑" w:hAnsi="微软雅黑" w:hint="eastAsia"/>
+        </w:rPr>
+        <w:t xml:space="preserve">     -q queue  sigval是值，可以伴随信号传递，但是这里只可以是一个integer，在进程中可以使用sigaction()接收到这个值，与之对应的是另一个函数sigqueue()。</w:t>
+      </w:r>
+    </w:p>
+    <w:p>
+      <w:pPr>
+        <w:adjustRightInd w:val="0"/>
+        <w:snapToGrid w:val="0"/>
+        <w:rPr>
+          <w:rFonts w:ascii="微软雅黑" w:eastAsia="微软雅黑" w:hAnsi="微软雅黑"/>
+        </w:rPr>
+      </w:pPr>
+      <w:r>
+        <w:rPr>
+          <w:rFonts w:ascii="微软雅黑" w:eastAsia="微软雅黑" w:hAnsi="微软雅黑" w:hint="eastAsia"/>
+        </w:rPr>
+        <w:t xml:space="preserve">     pid就是目标进程的进程id，可以是一个或者多个。但是发送信号时，要确保你所使用的用户是具有发送信号到目标进程的权限的。</w:t>
+      </w:r>
+    </w:p>
+    <w:p>
+      <w:pPr>
+        <w:adjustRightInd w:val="0"/>
+        <w:snapToGrid w:val="0"/>
+        <w:rPr>
+          <w:rFonts w:ascii="微软雅黑" w:eastAsia="微软雅黑" w:hAnsi="微软雅黑"/>
+        </w:rPr>
+      </w:pPr>
+      <w:r>
+        <w:rPr>
+          <w:rFonts w:ascii="微软雅黑" w:eastAsia="微软雅黑" w:hAnsi="微软雅黑" w:hint="eastAsia"/>
+        </w:rPr>
+        <w:t xml:space="preserve">     kill的选项远不止这些，但是通常这些已经够用了。如有兴趣请自行 “man 1 kill”查看。</w:t>
+      </w:r>
+    </w:p>
+    <w:p>
+      <w:pPr>
+        <w:adjustRightInd w:val="0"/>
+        <w:snapToGrid w:val="0"/>
+        <w:rPr>
+          <w:rFonts w:ascii="微软雅黑" w:eastAsia="微软雅黑" w:hAnsi="微软雅黑" w:hint="eastAsia"/>
+        </w:rPr>
+      </w:pPr>
+      <w:r>
+        <w:rPr>
+          <w:rFonts w:ascii="微软雅黑" w:eastAsia="微软雅黑" w:hAnsi="微软雅黑" w:hint="eastAsia"/>
+        </w:rPr>
+        <w:t xml:space="preserve">     </w:t>
+      </w:r>
+    </w:p>
+    <w:p>
+      <w:pPr>
+        <w:adjustRightInd w:val="0"/>
+        <w:snapToGrid w:val="0"/>
+        <w:rPr>
+          <w:rFonts w:ascii="微软雅黑" w:eastAsia="微软雅黑" w:hAnsi="微软雅黑" w:hint="eastAsia"/>
+        </w:rPr>
+      </w:pPr>
+      <w:r>
+        <w:rPr>
+          <w:rFonts w:ascii="微软雅黑" w:eastAsia="微软雅黑" w:hAnsi="微软雅黑" w:hint="eastAsia"/>
+        </w:rPr>
+        <w:t xml:space="preserve">shell 命令行下是交互式模式 (interactive), </w:t>
+      </w:r>
+    </w:p>
+    <w:p>
+      <w:pPr>
+        <w:adjustRightInd w:val="0"/>
+        <w:snapToGrid w:val="0"/>
+        <w:rPr>
+          <w:rFonts w:ascii="微软雅黑" w:eastAsia="微软雅黑" w:hAnsi="微软雅黑" w:hint="eastAsia"/>
+        </w:rPr>
+      </w:pPr>
+      <w:r>
+        <w:rPr>
+          <w:rFonts w:ascii="微软雅黑" w:eastAsia="微软雅黑" w:hAnsi="微软雅黑" w:hint="eastAsia"/>
+        </w:rPr>
+        <w:t>运行是脚本时是非交互式模式 (non-interactive).</w:t>
+      </w:r>
+    </w:p>
+    <w:p>
+      <w:pPr>
+        <w:adjustRightInd w:val="0"/>
+        <w:snapToGrid w:val="0"/>
+        <w:rPr>
+          <w:rFonts w:ascii="微软雅黑" w:eastAsia="微软雅黑" w:hAnsi="微软雅黑" w:hint="eastAsia"/>
+        </w:rPr>
+      </w:pPr>
+      <w:r>
+        <w:rPr>
+          <w:rFonts w:ascii="微软雅黑" w:eastAsia="微软雅黑" w:hAnsi="微软雅黑" w:hint="eastAsia"/>
+        </w:rPr>
+        <w:t xml:space="preserve">非交互式 shell 默认禁用了 job control, </w:t>
+      </w:r>
+    </w:p>
+    <w:p>
+      <w:pPr>
+        <w:adjustRightInd w:val="0"/>
+        <w:snapToGrid w:val="0"/>
+        <w:rPr>
+          <w:rFonts w:ascii="微软雅黑" w:eastAsia="微软雅黑" w:hAnsi="微软雅黑" w:hint="eastAsia"/>
+        </w:rPr>
+      </w:pPr>
+      <w:r>
+        <w:rPr>
+          <w:rFonts w:ascii="微软雅黑" w:eastAsia="微软雅黑" w:hAnsi="微软雅黑" w:hint="eastAsia"/>
+        </w:rPr>
+        <w:t>这时启动后台进程时 shell 会设置后台进程忽略 SIGINT 等信号.</w:t>
+      </w:r>
+    </w:p>
+    <w:p>
+      <w:pPr>
+        <w:adjustRightInd w:val="0"/>
+        <w:snapToGrid w:val="0"/>
+        <w:rPr>
+          <w:rFonts w:ascii="微软雅黑" w:eastAsia="微软雅黑" w:hAnsi="微软雅黑" w:hint="eastAsia"/>
+        </w:rPr>
+      </w:pPr>
+      <w:r>
+        <w:rPr>
+          <w:rFonts w:ascii="微软雅黑" w:eastAsia="微软雅黑" w:hAnsi="微软雅黑" w:hint="eastAsia"/>
+        </w:rPr>
+        <w:t>因此默认情况下 shell 脚本启动的后台进程会忽略 SIGINT 等信号.</w:t>
+      </w:r>
+    </w:p>
+    <w:p>
+      <w:pPr>
+        <w:adjustRightInd w:val="0"/>
+        <w:snapToGrid w:val="0"/>
+        <w:rPr>
+          <w:rFonts w:ascii="微软雅黑" w:eastAsia="微软雅黑" w:hAnsi="微软雅黑" w:hint="eastAsia"/>
+        </w:rPr>
+      </w:pPr>
+      <w:r>
+        <w:rPr>
+          <w:rFonts w:ascii="微软雅黑" w:eastAsia="微软雅黑" w:hAnsi="微软雅黑" w:hint="eastAsia"/>
+        </w:rPr>
+        <w:t>可以在 shell 脚本中设置 set -m 打开 job control, 避免这个问题.</w:t>
+      </w:r>
+    </w:p>
+    <w:p>
+      <w:pPr>
+        <w:adjustRightInd w:val="0"/>
+        <w:snapToGrid w:val="0"/>
+        <w:rPr>
+          <w:rFonts w:ascii="微软雅黑" w:eastAsia="微软雅黑" w:hAnsi="微软雅黑"/>
+        </w:rPr>
+      </w:pPr>
+      <w:bookmarkStart w:id="0" w:name="_GoBack"/>
+      <w:bookmarkEnd w:id="0"/>
+    </w:p>
+    <w:p>
+      <w:pPr>
+        <w:pStyle w:val="4"/>
+      </w:pPr>
+      <w:r>
+        <w:rPr>
+          <w:rFonts w:hint="eastAsia"/>
+        </w:rPr>
+        <w:t>kill()</w:t>
+      </w:r>
+      <w:r>
+        <w:rPr>
+          <w:rFonts w:hint="eastAsia"/>
+        </w:rPr>
+        <w:t>系统调用</w:t>
+      </w:r>
+    </w:p>
+    <w:p>
+      <w:pPr>
+        <w:adjustRightInd w:val="0"/>
+        <w:snapToGrid w:val="0"/>
+        <w:rPr>
+          <w:rFonts w:ascii="微软雅黑" w:eastAsia="微软雅黑" w:hAnsi="微软雅黑"/>
+        </w:rPr>
+      </w:pPr>
+      <w:r>
+        <w:rPr>
+          <w:rFonts w:ascii="微软雅黑" w:eastAsia="微软雅黑" w:hAnsi="微软雅黑" w:hint="eastAsia"/>
+        </w:rPr>
+        <w:t>和shell命令kill有一个同名的系统调用kill(),其原型是这样的：</w:t>
+      </w:r>
+    </w:p>
+    <w:p>
+      <w:pPr>
+        <w:adjustRightInd w:val="0"/>
+        <w:snapToGrid w:val="0"/>
+        <w:rPr>
+          <w:rFonts w:ascii="微软雅黑" w:eastAsia="微软雅黑" w:hAnsi="微软雅黑"/>
+        </w:rPr>
+      </w:pPr>
+      <w:proofErr w:type="gramStart"/>
+      <w:r>
+        <w:rPr>
+          <w:rFonts w:ascii="微软雅黑" w:eastAsia="微软雅黑" w:hAnsi="微软雅黑"/>
+        </w:rPr>
+        <w:t>int</w:t>
+      </w:r>
+      <w:proofErr w:type="gramEnd"/>
+      <w:r>
+        <w:rPr>
+          <w:rFonts w:ascii="微软雅黑" w:eastAsia="微软雅黑" w:hAnsi="微软雅黑"/>
+        </w:rPr>
+        <w:t xml:space="preserve"> kill(pid_t pid, int sig);</w:t>
+      </w:r>
+    </w:p>
+    <w:p>
+      <w:pPr>
+        <w:adjustRightInd w:val="0"/>
+        <w:snapToGrid w:val="0"/>
+        <w:rPr>
+          <w:rFonts w:ascii="微软雅黑" w:eastAsia="微软雅黑" w:hAnsi="微软雅黑"/>
+        </w:rPr>
+      </w:pPr>
+      <w:r>
+        <w:rPr>
+          <w:rFonts w:ascii="微软雅黑" w:eastAsia="微软雅黑" w:hAnsi="微软雅黑" w:hint="eastAsia"/>
+        </w:rPr>
+        <w:t xml:space="preserve">     相信看了上边的shell指令，这个函数的用法就一目了然了吧。pid是目标进程的pid，sig是要发送的信号。和其他函数一样它也是成功返回0，失败-1。然而真的这么简单吗？事实上不是。pid这个参数在这里大有学问。它的取值不仅仅可以是进程id，它甚至可以是负的。如果你对linux下编程熟悉的话，这样的用法肯定接触过，获取消息队列时使用的msgrcv()函数，其中的msgtype参数也具有类似的用法。当然扯远了。</w:t>
+      </w:r>
+    </w:p>
+    <w:p>
+      <w:pPr>
+        <w:adjustRightInd w:val="0"/>
+        <w:snapToGrid w:val="0"/>
+        <w:rPr>
+          <w:rFonts w:ascii="微软雅黑" w:eastAsia="微软雅黑" w:hAnsi="微软雅黑"/>
+        </w:rPr>
+      </w:pPr>
+      <w:r>
+        <w:rPr>
+          <w:rFonts w:ascii="微软雅黑" w:eastAsia="微软雅黑" w:hAnsi="微软雅黑" w:hint="eastAsia"/>
+        </w:rPr>
+        <w:t xml:space="preserve">    pid&gt;0 此时正式最普通的一种情况，pid是要目标进程的pid。</w:t>
+      </w:r>
+    </w:p>
+    <w:p>
+      <w:pPr>
+        <w:adjustRightInd w:val="0"/>
+        <w:snapToGrid w:val="0"/>
+        <w:rPr>
+          <w:rFonts w:ascii="微软雅黑" w:eastAsia="微软雅黑" w:hAnsi="微软雅黑"/>
+        </w:rPr>
+      </w:pPr>
+      <w:r>
+        <w:rPr>
+          <w:rFonts w:ascii="微软雅黑" w:eastAsia="微软雅黑" w:hAnsi="微软雅黑" w:hint="eastAsia"/>
+        </w:rPr>
+        <w:t xml:space="preserve">    pid=0  那么kill()会将信号发送给调用进程同组的所有进程，也包括他自己。</w:t>
+      </w:r>
+    </w:p>
+    <w:p>
+      <w:pPr>
+        <w:adjustRightInd w:val="0"/>
+        <w:snapToGrid w:val="0"/>
+        <w:rPr>
+          <w:rFonts w:ascii="微软雅黑" w:eastAsia="微软雅黑" w:hAnsi="微软雅黑"/>
+        </w:rPr>
+      </w:pPr>
+      <w:r>
+        <w:rPr>
+          <w:rFonts w:ascii="微软雅黑" w:eastAsia="微软雅黑" w:hAnsi="微软雅黑" w:hint="eastAsia"/>
+        </w:rPr>
+        <w:t xml:space="preserve">    pid=-1 那么信号将被发送至所有它具有权限发送信号的每一个进程（init进程和调用进程除外）。</w:t>
+      </w:r>
+    </w:p>
+    <w:p>
+      <w:pPr>
+        <w:adjustRightInd w:val="0"/>
+        <w:snapToGrid w:val="0"/>
+        <w:rPr>
+          <w:rFonts w:ascii="微软雅黑" w:eastAsia="微软雅黑" w:hAnsi="微软雅黑"/>
+        </w:rPr>
+      </w:pPr>
+      <w:r>
+        <w:rPr>
+          <w:rFonts w:ascii="微软雅黑" w:eastAsia="微软雅黑" w:hAnsi="微软雅黑" w:hint="eastAsia"/>
+        </w:rPr>
+        <w:t xml:space="preserve">    pid&lt;-1 信号会发送sig信号到组id等于该pid绝对值的进程组中的每一个进程。</w:t>
+      </w:r>
+    </w:p>
+    <w:p>
+      <w:pPr>
+        <w:adjustRightInd w:val="0"/>
+        <w:snapToGrid w:val="0"/>
+        <w:rPr>
+          <w:rFonts w:ascii="微软雅黑" w:eastAsia="微软雅黑" w:hAnsi="微软雅黑"/>
+        </w:rPr>
+      </w:pPr>
+      <w:r>
+        <w:rPr>
+          <w:rFonts w:ascii="微软雅黑" w:eastAsia="微软雅黑" w:hAnsi="微软雅黑" w:hint="eastAsia"/>
+        </w:rPr>
+        <w:t>如果pid在以上四种情况之外，无法匹配到目标进程，那么就会返回-1，errno被设置为ESRCH。当没有权限发送时kill()也将失败返回-1，errno会被设置为EPERM。</w:t>
+      </w:r>
+    </w:p>
+    <w:p>
+      <w:pPr>
+        <w:adjustRightInd w:val="0"/>
+        <w:snapToGrid w:val="0"/>
+        <w:rPr>
+          <w:rFonts w:ascii="微软雅黑" w:eastAsia="微软雅黑" w:hAnsi="微软雅黑"/>
+        </w:rPr>
+      </w:pPr>
+    </w:p>
+    <w:p>
+      <w:pPr>
+        <w:adjustRightInd w:val="0"/>
+        <w:snapToGrid w:val="0"/>
+        <w:rPr>
+          <w:rFonts w:ascii="微软雅黑" w:eastAsia="微软雅黑" w:hAnsi="微软雅黑"/>
+        </w:rPr>
+      </w:pPr>
+      <w:r>
+        <w:rPr>
+          <w:rFonts w:ascii="微软雅黑" w:eastAsia="微软雅黑" w:hAnsi="微软雅黑" w:hint="eastAsia"/>
+        </w:rPr>
+        <w:t xml:space="preserve">     与kill()类似的还有一个函数killpg()，用法简单多了，也不浪费篇幅了，查看manual就能搞定。</w:t>
+      </w:r>
+    </w:p>
+    <w:p>
+      <w:pPr>
+        <w:pStyle w:val="4"/>
+      </w:pPr>
+      <w:r>
+        <w:t>r</w:t>
+      </w:r>
+      <w:r>
+        <w:rPr>
+          <w:rFonts w:hint="eastAsia"/>
+        </w:rPr>
+        <w:t>aise()</w:t>
+      </w:r>
+      <w:r>
+        <w:rPr>
+          <w:rFonts w:hint="eastAsia"/>
+        </w:rPr>
+        <w:t>函数</w:t>
+      </w:r>
+    </w:p>
+    <w:p>
+      <w:pPr>
+        <w:adjustRightInd w:val="0"/>
+        <w:snapToGrid w:val="0"/>
+        <w:rPr>
+          <w:rFonts w:ascii="微软雅黑" w:eastAsia="微软雅黑" w:hAnsi="微软雅黑"/>
+        </w:rPr>
+      </w:pPr>
+      <w:r>
+        <w:rPr>
+          <w:rFonts w:ascii="微软雅黑" w:eastAsia="微软雅黑" w:hAnsi="微软雅黑" w:hint="eastAsia"/>
+        </w:rPr>
+        <w:t xml:space="preserve">     最后一个发送信号的函数是raise(),它只接受一个参数signal，然后把该信号传递给调用进程：</w:t>
+      </w:r>
+    </w:p>
+    <w:p>
+      <w:pPr>
+        <w:adjustRightInd w:val="0"/>
+        <w:snapToGrid w:val="0"/>
+        <w:rPr>
+          <w:rFonts w:ascii="微软雅黑" w:eastAsia="微软雅黑" w:hAnsi="微软雅黑"/>
+        </w:rPr>
+      </w:pPr>
+      <w:r>
+        <w:rPr>
+          <w:rFonts w:ascii="微软雅黑" w:eastAsia="微软雅黑" w:hAnsi="微软雅黑" w:hint="eastAsia"/>
+        </w:rPr>
+        <w:t>int raise(int sig);//成功返回0，失败返回</w:t>
+      </w:r>
+      <w:r>
+        <w:rPr>
+          <w:rFonts w:ascii="微软雅黑" w:eastAsia="微软雅黑" w:hAnsi="微软雅黑" w:hint="eastAsia"/>
+        </w:rPr>
+        <w:t>-1</w:t>
+      </w:r>
+    </w:p>
+    <w:p>
+      <w:pPr>
+        <w:adjustRightInd w:val="0"/>
+        <w:snapToGrid w:val="0"/>
+        <w:rPr>
+          <w:rFonts w:ascii="微软雅黑" w:eastAsia="微软雅黑" w:hAnsi="微软雅黑"/>
+        </w:rPr>
+      </w:pPr>
+      <w:r>
+        <w:rPr>
+          <w:rFonts w:ascii="微软雅黑" w:eastAsia="微软雅黑" w:hAnsi="微软雅黑" w:hint="eastAsia"/>
+        </w:rPr>
+        <w:t xml:space="preserve">    由于这个函数不需要引用进程ID，它是被纳入C99标准的函数。</w:t>
+      </w:r>
+    </w:p>
+    <w:p>
+      <w:pPr>
+        <w:adjustRightInd w:val="0"/>
+        <w:snapToGrid w:val="0"/>
+        <w:rPr>
+          <w:rFonts w:ascii="微软雅黑" w:eastAsia="微软雅黑" w:hAnsi="微软雅黑"/>
+        </w:rPr>
+      </w:pPr>
+    </w:p>
+    <w:p>
+      <w:pPr>
+        <w:adjustRightInd w:val="0"/>
+        <w:snapToGrid w:val="0"/>
+        <w:rPr>
+          <w:rFonts w:ascii="微软雅黑" w:eastAsia="微软雅黑" w:hAnsi="微软雅黑"/>
+        </w:rPr>
+      </w:pPr>
+      <w:r>
+        <w:rPr>
+          <w:rFonts w:ascii="微软雅黑" w:eastAsia="微软雅黑" w:hAnsi="微软雅黑" w:hint="eastAsia"/>
+        </w:rPr>
+        <w:t xml:space="preserve">    除了这几种产生信号的shell命令和函数之外还有一些情况下可以产生信号，比如alarm(),settimer()之类的一些与时间相关的函数，以及一些常见的软硬件错误都会产生信号。</w:t>
+      </w:r>
+    </w:p>
+    <w:p>
+      <w:pPr>
+        <w:snapToGrid w:val="0"/>
+        <w:rPr>
+          <w:rFonts w:ascii="微软雅黑" w:eastAsia="微软雅黑" w:hAnsi="微软雅黑"/>
+        </w:rPr>
+      </w:pPr>
     </w:p>
     <w:p>
       <w:pPr>
         <w:pStyle w:val="3"/>
+      </w:pPr>
+      <w:r>
         <w:rPr>
           <w:rFonts w:hint="eastAsia"/>
         </w:rPr>
-      </w:pPr>
-      <w:r>
-        <w:rPr>
-          <w:rFonts w:hint="eastAsia"/>
-        </w:rPr>
-        <w:t>产生信号</w:t>
-      </w:r>
-    </w:p>
-    <w:p>
-      <w:pPr>
-        <w:adjustRightInd w:val="0"/>
-        <w:snapToGrid w:val="0"/>
-        <w:rPr>
-          <w:rFonts w:ascii="微软雅黑" w:eastAsia="微软雅黑" w:hAnsi="微软雅黑" w:hint="eastAsia"/>
-        </w:rPr>
-      </w:pPr>
-      <w:r>
-        <w:rPr>
-          <w:rFonts w:ascii="微软雅黑" w:eastAsia="微软雅黑" w:hAnsi="微软雅黑" w:hint="eastAsia"/>
-        </w:rPr>
-        <w:t>产生信号的条件有很多，某些组合键（CTRL+C、CTRL+\，CTRL+Z等）,kill命令，kill系统调用以及由内核产生的某些信号（如内核检测到段错误、管道破裂等）。值得注意的是当我们发送信号时受到权限的限制，发送一个信号到另一个没有权限的进程是不合法的</w:t>
-      </w:r>
-      <w:r>
-        <w:rPr>
-          <w:rFonts w:ascii="微软雅黑" w:eastAsia="微软雅黑" w:hAnsi="微软雅黑" w:hint="eastAsia"/>
-        </w:rPr>
-        <w:t>。</w:t>
-      </w:r>
-      <w:r>
-        <w:rPr>
-          <w:rFonts w:ascii="微软雅黑" w:eastAsia="微软雅黑" w:hAnsi="微软雅黑" w:hint="eastAsia"/>
-        </w:rPr>
-        <w:t>我们通过使用CTRL+C组合键发送信号SIGINT给当前的进程。但是这种方法只能</w:t>
-      </w:r>
-      <w:proofErr w:type="gramStart"/>
-      <w:r>
-        <w:rPr>
-          <w:rFonts w:ascii="微软雅黑" w:eastAsia="微软雅黑" w:hAnsi="微软雅黑" w:hint="eastAsia"/>
-        </w:rPr>
-        <w:t>发送少</w:t>
-      </w:r>
-      <w:proofErr w:type="gramEnd"/>
-      <w:r>
-        <w:rPr>
-          <w:rFonts w:ascii="微软雅黑" w:eastAsia="微软雅黑" w:hAnsi="微软雅黑" w:hint="eastAsia"/>
-        </w:rPr>
-        <w:t>部分信号且并不适用所有的进程比如后台进程和守护进程。守护进程不必说，连终端都没有。交互shell （interactive shell）在启动一个后台进程的时候，会自动把中断和退出信号设置为忽略</w:t>
-      </w:r>
-      <w:r>
-        <w:rPr>
-          <w:rFonts w:ascii="微软雅黑" w:eastAsia="微软雅黑" w:hAnsi="微软雅黑" w:hint="eastAsia"/>
-        </w:rPr>
-        <w:t>。</w:t>
-      </w:r>
-    </w:p>
-    <w:p>
-      <w:pPr>
-        <w:pStyle w:val="4"/>
-        <w:rPr>
-          <w:rFonts w:hint="eastAsia"/>
-        </w:rPr>
-      </w:pPr>
-      <w:r>
-        <w:t>k</w:t>
-      </w:r>
-      <w:r>
-        <w:rPr>
-          <w:rFonts w:hint="eastAsia"/>
-        </w:rPr>
-        <w:t>ill</w:t>
-      </w:r>
-      <w:r>
-        <w:rPr>
-          <w:rFonts w:hint="eastAsia"/>
-        </w:rPr>
-        <w:t>命令</w:t>
-      </w:r>
-    </w:p>
-    <w:p>
-      <w:pPr>
-        <w:adjustRightInd w:val="0"/>
-        <w:snapToGrid w:val="0"/>
-        <w:rPr>
-          <w:rFonts w:ascii="微软雅黑" w:eastAsia="微软雅黑" w:hAnsi="微软雅黑"/>
-        </w:rPr>
-      </w:pPr>
-      <w:r>
-        <w:rPr>
-          <w:rFonts w:ascii="微软雅黑" w:eastAsia="微软雅黑" w:hAnsi="微软雅黑" w:hint="eastAsia"/>
-        </w:rPr>
-        <w:t>首先是shell命令kill其用法如下：</w:t>
-      </w:r>
-    </w:p>
-    <w:p>
-      <w:pPr>
-        <w:adjustRightInd w:val="0"/>
-        <w:snapToGrid w:val="0"/>
-        <w:rPr>
-          <w:rFonts w:ascii="微软雅黑" w:eastAsia="微软雅黑" w:hAnsi="微软雅黑"/>
-        </w:rPr>
-      </w:pPr>
-      <w:proofErr w:type="gramStart"/>
-      <w:r>
-        <w:rPr>
-          <w:rFonts w:ascii="微软雅黑" w:eastAsia="微软雅黑" w:hAnsi="微软雅黑"/>
-        </w:rPr>
-        <w:t>kill</w:t>
-      </w:r>
-      <w:proofErr w:type="gramEnd"/>
-      <w:r>
-        <w:rPr>
-          <w:rFonts w:ascii="微软雅黑" w:eastAsia="微软雅黑" w:hAnsi="微软雅黑"/>
-        </w:rPr>
-        <w:t xml:space="preserve"> [-s signal|-</w:t>
-      </w:r>
-      <w:r>
-        <w:rPr>
-          <w:rFonts w:ascii="微软雅黑" w:eastAsia="微软雅黑" w:hAnsi="微软雅黑"/>
-        </w:rPr>
-        <w:t>p] [-q sigval] [-a] [--] pid...</w:t>
-      </w:r>
-    </w:p>
-    <w:p>
-      <w:pPr>
-        <w:adjustRightInd w:val="0"/>
-        <w:snapToGrid w:val="0"/>
-        <w:rPr>
-          <w:rFonts w:ascii="微软雅黑" w:eastAsia="微软雅黑" w:hAnsi="微软雅黑"/>
-        </w:rPr>
-      </w:pPr>
-      <w:r>
-        <w:rPr>
-          <w:rFonts w:ascii="微软雅黑" w:eastAsia="微软雅黑" w:hAnsi="微软雅黑" w:hint="eastAsia"/>
-        </w:rPr>
-        <w:t xml:space="preserve">     -s</w:t>
-      </w:r>
-      <w:proofErr w:type="gramStart"/>
-      <w:r>
-        <w:rPr>
-          <w:rFonts w:ascii="微软雅黑" w:eastAsia="微软雅黑" w:hAnsi="微软雅黑" w:hint="eastAsia"/>
-        </w:rPr>
-        <w:t xml:space="preserve">  signal  signal</w:t>
-      </w:r>
-      <w:proofErr w:type="gramEnd"/>
-      <w:r>
-        <w:rPr>
-          <w:rFonts w:ascii="微软雅黑" w:eastAsia="微软雅黑" w:hAnsi="微软雅黑" w:hint="eastAsia"/>
-        </w:rPr>
-        <w:t>可以是诸如SIGINT，SIGQUIT之类的宏，亦可以是1,2,3...这样的值，可以随意使用，你开心就好。</w:t>
-      </w:r>
-    </w:p>
-    <w:p>
-      <w:pPr>
-        <w:adjustRightInd w:val="0"/>
-        <w:snapToGrid w:val="0"/>
-        <w:rPr>
-          <w:rFonts w:ascii="微软雅黑" w:eastAsia="微软雅黑" w:hAnsi="微软雅黑"/>
-        </w:rPr>
-      </w:pPr>
-      <w:r>
-        <w:rPr>
-          <w:rFonts w:ascii="微软雅黑" w:eastAsia="微软雅黑" w:hAnsi="微软雅黑" w:hint="eastAsia"/>
-        </w:rPr>
-        <w:t xml:space="preserve">     -q queue  sigval是值，可以伴随信号传递，但是这里只可以是一个integer，在进程中可以使用sigaction()接收到这个值，与之对应的是另一个函数sigqueue()。</w:t>
-      </w:r>
-    </w:p>
-    <w:p>
-      <w:pPr>
-        <w:adjustRightInd w:val="0"/>
-        <w:snapToGrid w:val="0"/>
-        <w:rPr>
-          <w:rFonts w:ascii="微软雅黑" w:eastAsia="微软雅黑" w:hAnsi="微软雅黑"/>
-        </w:rPr>
-      </w:pPr>
-      <w:r>
-        <w:rPr>
-          <w:rFonts w:ascii="微软雅黑" w:eastAsia="微软雅黑" w:hAnsi="微软雅黑" w:hint="eastAsia"/>
-        </w:rPr>
-        <w:t xml:space="preserve">     pid就是目标进程的进程id，可以是一个或者多个。但是发送信号时，要确保你所使用的用户是具有发送信号到目标进程的权限的。</w:t>
-      </w:r>
-    </w:p>
-    <w:p>
-      <w:pPr>
-        <w:adjustRightInd w:val="0"/>
-        <w:snapToGrid w:val="0"/>
-        <w:rPr>
-          <w:rFonts w:ascii="微软雅黑" w:eastAsia="微软雅黑" w:hAnsi="微软雅黑"/>
-        </w:rPr>
-      </w:pPr>
-      <w:r>
-        <w:rPr>
-          <w:rFonts w:ascii="微软雅黑" w:eastAsia="微软雅黑" w:hAnsi="微软雅黑" w:hint="eastAsia"/>
-        </w:rPr>
-        <w:t xml:space="preserve">     kill的选项远不止这些，但是通常这些已经够用了。如有兴趣请自行 “man 1 kill”查看。</w:t>
-      </w:r>
-    </w:p>
-    <w:p>
-      <w:pPr>
-        <w:adjustRightInd w:val="0"/>
-        <w:snapToGrid w:val="0"/>
-        <w:rPr>
-          <w:rFonts w:ascii="微软雅黑" w:eastAsia="微软雅黑" w:hAnsi="微软雅黑" w:hint="eastAsia"/>
-        </w:rPr>
-      </w:pPr>
-      <w:r>
-        <w:rPr>
-          <w:rFonts w:ascii="微软雅黑" w:eastAsia="微软雅黑" w:hAnsi="微软雅黑" w:hint="eastAsia"/>
-        </w:rPr>
-        <w:t xml:space="preserve">     </w:t>
-      </w:r>
-    </w:p>
-    <w:p>
-      <w:pPr>
-        <w:pStyle w:val="4"/>
-        <w:rPr>
-          <w:rFonts w:hint="eastAsia"/>
-        </w:rPr>
-      </w:pPr>
-      <w:r>
-        <w:rPr>
-          <w:rFonts w:hint="eastAsia"/>
-        </w:rPr>
-        <w:t>kill()</w:t>
-      </w:r>
-      <w:r>
-        <w:rPr>
-          <w:rFonts w:hint="eastAsia"/>
-        </w:rPr>
-        <w:t>系统调用</w:t>
-      </w:r>
-    </w:p>
-    <w:p>
-      <w:pPr>
-        <w:adjustRightInd w:val="0"/>
-        <w:snapToGrid w:val="0"/>
-        <w:rPr>
-          <w:rFonts w:ascii="微软雅黑" w:eastAsia="微软雅黑" w:hAnsi="微软雅黑"/>
-        </w:rPr>
-      </w:pPr>
-      <w:r>
-        <w:rPr>
-          <w:rFonts w:ascii="微软雅黑" w:eastAsia="微软雅黑" w:hAnsi="微软雅黑" w:hint="eastAsia"/>
-        </w:rPr>
-        <w:t>和shell命令kill有一个同名的系统调用kill(),其原型是这样的：</w:t>
-      </w:r>
-    </w:p>
-    <w:p>
-      <w:pPr>
-        <w:adjustRightInd w:val="0"/>
-        <w:snapToGrid w:val="0"/>
-        <w:rPr>
-          <w:rFonts w:ascii="微软雅黑" w:eastAsia="微软雅黑" w:hAnsi="微软雅黑"/>
-        </w:rPr>
-      </w:pPr>
-      <w:proofErr w:type="gramStart"/>
-      <w:r>
-        <w:rPr>
-          <w:rFonts w:ascii="微软雅黑" w:eastAsia="微软雅黑" w:hAnsi="微软雅黑"/>
-        </w:rPr>
-        <w:t>int</w:t>
-      </w:r>
-      <w:proofErr w:type="gramEnd"/>
-      <w:r>
-        <w:rPr>
-          <w:rFonts w:ascii="微软雅黑" w:eastAsia="微软雅黑" w:hAnsi="微软雅黑"/>
-        </w:rPr>
-        <w:t xml:space="preserve"> kill(pid_t pid, int sig);</w:t>
-      </w:r>
-    </w:p>
-    <w:p>
-      <w:pPr>
-        <w:adjustRightInd w:val="0"/>
-        <w:snapToGrid w:val="0"/>
-        <w:rPr>
-          <w:rFonts w:ascii="微软雅黑" w:eastAsia="微软雅黑" w:hAnsi="微软雅黑"/>
-        </w:rPr>
-      </w:pPr>
-      <w:r>
-        <w:rPr>
-          <w:rFonts w:ascii="微软雅黑" w:eastAsia="微软雅黑" w:hAnsi="微软雅黑" w:hint="eastAsia"/>
-        </w:rPr>
-        <w:t xml:space="preserve">     相信看了上边的shell指令，这个函数的用法就一目了然了吧。pid是目标进程的pid，sig是要发送的信号。和其他函数一样它也是成功返回0，失败-1。然而真的这么简单吗？事实上不是。pid这个参数在这里大有学问。它的取值不仅仅可以是进程id，它甚至可以是负的。如果你对linux下编程熟悉的话，这样的用法肯定接触过，获取消息队列时使用的msgrcv()函数，其中的msgtype参数也具有类似的用法。当然扯远了。</w:t>
-      </w:r>
-    </w:p>
-    <w:p>
-      <w:pPr>
-        <w:adjustRightInd w:val="0"/>
-        <w:snapToGrid w:val="0"/>
-        <w:rPr>
-          <w:rFonts w:ascii="微软雅黑" w:eastAsia="微软雅黑" w:hAnsi="微软雅黑"/>
-        </w:rPr>
-      </w:pPr>
-      <w:r>
-        <w:rPr>
-          <w:rFonts w:ascii="微软雅黑" w:eastAsia="微软雅黑" w:hAnsi="微软雅黑" w:hint="eastAsia"/>
-        </w:rPr>
-        <w:t xml:space="preserve">    pid&gt;0 此时正式最普通的一种情况，pid是要目标进程的pid。</w:t>
-      </w:r>
-    </w:p>
-    <w:p>
-      <w:pPr>
-        <w:adjustRightInd w:val="0"/>
-        <w:snapToGrid w:val="0"/>
-        <w:rPr>
-          <w:rFonts w:ascii="微软雅黑" w:eastAsia="微软雅黑" w:hAnsi="微软雅黑"/>
-        </w:rPr>
-      </w:pPr>
-      <w:r>
-        <w:rPr>
-          <w:rFonts w:ascii="微软雅黑" w:eastAsia="微软雅黑" w:hAnsi="微软雅黑" w:hint="eastAsia"/>
-        </w:rPr>
-        <w:t xml:space="preserve">    pid=0  那么kill()会将信号发送给调用进程同组的所有进程，也包括他自己。</w:t>
-      </w:r>
-    </w:p>
-    <w:p>
-      <w:pPr>
-        <w:adjustRightInd w:val="0"/>
-        <w:snapToGrid w:val="0"/>
-        <w:rPr>
-          <w:rFonts w:ascii="微软雅黑" w:eastAsia="微软雅黑" w:hAnsi="微软雅黑"/>
-        </w:rPr>
-      </w:pPr>
-      <w:r>
-        <w:rPr>
-          <w:rFonts w:ascii="微软雅黑" w:eastAsia="微软雅黑" w:hAnsi="微软雅黑" w:hint="eastAsia"/>
-        </w:rPr>
-        <w:t xml:space="preserve">    pid=-1 那么信号将被发送至所有它具有权限发送信号的每一个进程（init进程和调用进程除外）。</w:t>
-      </w:r>
-    </w:p>
-    <w:p>
-      <w:pPr>
-        <w:adjustRightInd w:val="0"/>
-        <w:snapToGrid w:val="0"/>
-        <w:rPr>
-          <w:rFonts w:ascii="微软雅黑" w:eastAsia="微软雅黑" w:hAnsi="微软雅黑"/>
-        </w:rPr>
-      </w:pPr>
-      <w:r>
-        <w:rPr>
-          <w:rFonts w:ascii="微软雅黑" w:eastAsia="微软雅黑" w:hAnsi="微软雅黑" w:hint="eastAsia"/>
-        </w:rPr>
-        <w:t xml:space="preserve">    pid&lt;-1 信号会发送sig信号到组id等于该pid绝对值的进程组中的每一个进程。</w:t>
-      </w:r>
-    </w:p>
-    <w:p>
-      <w:pPr>
-        <w:adjustRightInd w:val="0"/>
-        <w:snapToGrid w:val="0"/>
-        <w:rPr>
-          <w:rFonts w:ascii="微软雅黑" w:eastAsia="微软雅黑" w:hAnsi="微软雅黑" w:hint="eastAsia"/>
-        </w:rPr>
-      </w:pPr>
-      <w:r>
-        <w:rPr>
-          <w:rFonts w:ascii="微软雅黑" w:eastAsia="微软雅黑" w:hAnsi="微软雅黑" w:hint="eastAsia"/>
-        </w:rPr>
-        <w:t>如果pid在以上四种情况之外，无法匹配到目标进程，那么就会返回-1，errno被设置为ESRCH。当没有权限发送时kill()也将失败返回-1，errno会被设置为EPERM。</w:t>
-      </w:r>
-    </w:p>
-    <w:p>
-      <w:pPr>
-        <w:adjustRightInd w:val="0"/>
-        <w:snapToGrid w:val="0"/>
-        <w:rPr>
-          <w:rFonts w:ascii="微软雅黑" w:eastAsia="微软雅黑" w:hAnsi="微软雅黑"/>
-        </w:rPr>
-      </w:pPr>
-    </w:p>
-    <w:p>
-      <w:pPr>
-        <w:adjustRightInd w:val="0"/>
-        <w:snapToGrid w:val="0"/>
-        <w:rPr>
-          <w:rFonts w:ascii="微软雅黑" w:eastAsia="微软雅黑" w:hAnsi="微软雅黑" w:hint="eastAsia"/>
-        </w:rPr>
-      </w:pPr>
-      <w:r>
-        <w:rPr>
-          <w:rFonts w:ascii="微软雅黑" w:eastAsia="微软雅黑" w:hAnsi="微软雅黑" w:hint="eastAsia"/>
-        </w:rPr>
-        <w:t xml:space="preserve">     与kill()类似的还有一个函数killpg()，用法简单多了，也不浪费篇幅了，查看manual就能搞定。</w:t>
-      </w:r>
-    </w:p>
-    <w:p>
-      <w:pPr>
-        <w:pStyle w:val="4"/>
-      </w:pPr>
-      <w:r>
-        <w:t>r</w:t>
-      </w:r>
-      <w:r>
-        <w:rPr>
-          <w:rFonts w:hint="eastAsia"/>
-        </w:rPr>
-        <w:t>aise()</w:t>
-      </w:r>
-      <w:r>
-        <w:rPr>
-          <w:rFonts w:hint="eastAsia"/>
-        </w:rPr>
-        <w:t>函数</w:t>
-      </w:r>
-    </w:p>
-    <w:p>
-      <w:pPr>
-        <w:adjustRightInd w:val="0"/>
-        <w:snapToGrid w:val="0"/>
-        <w:rPr>
-          <w:rFonts w:ascii="微软雅黑" w:eastAsia="微软雅黑" w:hAnsi="微软雅黑"/>
-        </w:rPr>
-      </w:pPr>
-      <w:r>
-        <w:rPr>
-          <w:rFonts w:ascii="微软雅黑" w:eastAsia="微软雅黑" w:hAnsi="微软雅黑" w:hint="eastAsia"/>
-        </w:rPr>
-        <w:t xml:space="preserve">     最后一个发送信号的函数是raise(),它只接受一个参数signal，然后把该信号传递给调用进程：</w:t>
-      </w:r>
-    </w:p>
-    <w:p>
-      <w:pPr>
-        <w:adjustRightInd w:val="0"/>
-        <w:snapToGrid w:val="0"/>
-        <w:rPr>
-          <w:rFonts w:ascii="微软雅黑" w:eastAsia="微软雅黑" w:hAnsi="微软雅黑"/>
-        </w:rPr>
-      </w:pPr>
-      <w:r>
-        <w:rPr>
-          <w:rFonts w:ascii="微软雅黑" w:eastAsia="微软雅黑" w:hAnsi="微软雅黑" w:hint="eastAsia"/>
-        </w:rPr>
-        <w:t>int raise(int sig);//成功返回0，失败返回</w:t>
-      </w:r>
-      <w:r>
-        <w:rPr>
-          <w:rFonts w:ascii="微软雅黑" w:eastAsia="微软雅黑" w:hAnsi="微软雅黑" w:hint="eastAsia"/>
-        </w:rPr>
-        <w:t>-1</w:t>
-      </w:r>
-    </w:p>
-    <w:p>
-      <w:pPr>
-        <w:adjustRightInd w:val="0"/>
-        <w:snapToGrid w:val="0"/>
-        <w:rPr>
-          <w:rFonts w:ascii="微软雅黑" w:eastAsia="微软雅黑" w:hAnsi="微软雅黑" w:hint="eastAsia"/>
-        </w:rPr>
-      </w:pPr>
-      <w:r>
-        <w:rPr>
-          <w:rFonts w:ascii="微软雅黑" w:eastAsia="微软雅黑" w:hAnsi="微软雅黑" w:hint="eastAsia"/>
-        </w:rPr>
-        <w:t xml:space="preserve">    由于这个函数不需要引用进程ID，它是被纳入C99标准的函数。</w:t>
-      </w:r>
-    </w:p>
-    <w:p>
-      <w:pPr>
-        <w:adjustRightInd w:val="0"/>
-        <w:snapToGrid w:val="0"/>
-        <w:rPr>
-          <w:rFonts w:ascii="微软雅黑" w:eastAsia="微软雅黑" w:hAnsi="微软雅黑"/>
-        </w:rPr>
-      </w:pPr>
-    </w:p>
-    <w:p>
-      <w:pPr>
-        <w:adjustRightInd w:val="0"/>
-        <w:snapToGrid w:val="0"/>
-        <w:rPr>
-          <w:rFonts w:ascii="微软雅黑" w:eastAsia="微软雅黑" w:hAnsi="微软雅黑" w:hint="eastAsia"/>
-        </w:rPr>
-      </w:pPr>
-      <w:r>
-        <w:rPr>
-          <w:rFonts w:ascii="微软雅黑" w:eastAsia="微软雅黑" w:hAnsi="微软雅黑" w:hint="eastAsia"/>
-        </w:rPr>
-        <w:t xml:space="preserve">    除了这几种产生信号的shell命令和函数之外还有一些情况下可以产生信号，比如alarm(),settimer()之类的一些与时间相关的函数，以及一些常见的软硬件错误都会产生信号。</w:t>
-      </w:r>
-    </w:p>
-    <w:p>
-      <w:pPr>
-        <w:snapToGrid w:val="0"/>
-        <w:rPr>
-          <w:rFonts w:ascii="微软雅黑" w:eastAsia="微软雅黑" w:hAnsi="微软雅黑" w:hint="eastAsia"/>
-        </w:rPr>
-      </w:pPr>
-    </w:p>
-    <w:p>
-      <w:pPr>
-        <w:pStyle w:val="3"/>
-        <w:rPr>
-          <w:rFonts w:hint="eastAsia"/>
-        </w:rPr>
-      </w:pPr>
-      <w:r>
-        <w:rPr>
-          <w:rFonts w:hint="eastAsia"/>
-        </w:rPr>
         <w:t>信号处理</w:t>
       </w:r>
     </w:p>
@@ -25087,7 +25173,7 @@
       <w:pPr>
         <w:snapToGrid w:val="0"/>
         <w:rPr>
-          <w:rFonts w:ascii="微软雅黑" w:eastAsia="微软雅黑" w:hAnsi="微软雅黑" w:hint="eastAsia"/>
+          <w:rFonts w:ascii="微软雅黑" w:eastAsia="微软雅黑" w:hAnsi="微软雅黑"/>
         </w:rPr>
       </w:pPr>
       <w:r>
@@ -25175,7 +25261,7 @@
       <w:pPr>
         <w:snapToGrid w:val="0"/>
         <w:rPr>
-          <w:rFonts w:ascii="微软雅黑" w:eastAsia="微软雅黑" w:hAnsi="微软雅黑" w:hint="eastAsia"/>
+          <w:rFonts w:ascii="微软雅黑" w:eastAsia="微软雅黑" w:hAnsi="微软雅黑"/>
         </w:rPr>
       </w:pPr>
       <w:r>
@@ -25274,7 +25360,7 @@
       <w:pPr>
         <w:snapToGrid w:val="0"/>
         <w:rPr>
-          <w:rFonts w:ascii="微软雅黑" w:eastAsia="微软雅黑" w:hAnsi="微软雅黑" w:hint="eastAsia"/>
+          <w:rFonts w:ascii="微软雅黑" w:eastAsia="微软雅黑" w:hAnsi="微软雅黑"/>
         </w:rPr>
       </w:pPr>
       <w:r>
@@ -25308,9 +25394,6 @@
     <w:p>
       <w:pPr>
         <w:pStyle w:val="3"/>
-        <w:rPr>
-          <w:rFonts w:hint="eastAsia"/>
-        </w:rPr>
       </w:pPr>
       <w:r>
         <w:rPr>
@@ -25343,7 +25426,7 @@
         <w:snapToGrid w:val="0"/>
         <w:ind w:firstLineChars="0"/>
         <w:rPr>
-          <w:rFonts w:ascii="微软雅黑" w:eastAsia="微软雅黑" w:hAnsi="微软雅黑" w:hint="eastAsia"/>
+          <w:rFonts w:ascii="微软雅黑" w:eastAsia="微软雅黑" w:hAnsi="微软雅黑"/>
         </w:rPr>
       </w:pPr>
       <w:r>
@@ -25363,7 +25446,7 @@
         <w:snapToGrid w:val="0"/>
         <w:ind w:firstLineChars="0"/>
         <w:rPr>
-          <w:rFonts w:ascii="微软雅黑" w:eastAsia="微软雅黑" w:hAnsi="微软雅黑" w:hint="eastAsia"/>
+          <w:rFonts w:ascii="微软雅黑" w:eastAsia="微软雅黑" w:hAnsi="微软雅黑"/>
         </w:rPr>
       </w:pPr>
       <w:r>
@@ -25377,7 +25460,7 @@
       <w:pPr>
         <w:snapToGrid w:val="0"/>
         <w:rPr>
-          <w:rFonts w:ascii="微软雅黑" w:eastAsia="微软雅黑" w:hAnsi="微软雅黑" w:hint="eastAsia"/>
+          <w:rFonts w:ascii="微软雅黑" w:eastAsia="微软雅黑" w:hAnsi="微软雅黑"/>
         </w:rPr>
       </w:pPr>
       <w:r>
@@ -25390,178 +25473,163 @@
     <w:p>
       <w:pPr>
         <w:pStyle w:val="3"/>
+      </w:pPr>
+      <w:r>
         <w:rPr>
           <w:rFonts w:hint="eastAsia"/>
         </w:rPr>
+        <w:t>信号集</w:t>
+      </w:r>
+    </w:p>
+    <w:p>
+      <w:pPr>
+        <w:snapToGrid w:val="0"/>
+        <w:rPr>
+          <w:rFonts w:ascii="微软雅黑" w:eastAsia="微软雅黑" w:hAnsi="微软雅黑"/>
+        </w:rPr>
+      </w:pPr>
+      <w:r>
+        <w:rPr>
+          <w:rFonts w:ascii="微软雅黑" w:eastAsia="微软雅黑" w:hAnsi="微软雅黑" w:hint="eastAsia"/>
+        </w:rPr>
+        <w:t xml:space="preserve">      在处理信号相关的函数时，我们时常需要一种的特殊的数据结构来表示一组信号的集合，这样的集合我们称之为信号集，其数据类型表示为sigset_t，通常是</w:t>
+      </w:r>
+      <w:proofErr w:type="gramStart"/>
+      <w:r>
+        <w:rPr>
+          <w:rFonts w:ascii="微软雅黑" w:eastAsia="微软雅黑" w:hAnsi="微软雅黑" w:hint="eastAsia"/>
+        </w:rPr>
+        <w:t>用位掩码</w:t>
+      </w:r>
+      <w:proofErr w:type="gramEnd"/>
+      <w:r>
+        <w:rPr>
+          <w:rFonts w:ascii="微软雅黑" w:eastAsia="微软雅黑" w:hAnsi="微软雅黑" w:hint="eastAsia"/>
+        </w:rPr>
+        <w:t>的形式来实现的。</w:t>
+      </w:r>
+    </w:p>
+    <w:p>
+      <w:pPr>
+        <w:pStyle w:val="3"/>
       </w:pPr>
       <w:r>
         <w:rPr>
           <w:rFonts w:hint="eastAsia"/>
         </w:rPr>
-        <w:t>信号集</w:t>
-      </w:r>
-    </w:p>
-    <w:p>
-      <w:pPr>
-        <w:snapToGrid w:val="0"/>
-        <w:rPr>
-          <w:rFonts w:ascii="微软雅黑" w:eastAsia="微软雅黑" w:hAnsi="微软雅黑" w:hint="eastAsia"/>
-        </w:rPr>
-      </w:pPr>
-      <w:r>
-        <w:rPr>
-          <w:rFonts w:ascii="微软雅黑" w:eastAsia="微软雅黑" w:hAnsi="微软雅黑" w:hint="eastAsia"/>
-        </w:rPr>
-        <w:t xml:space="preserve">      在处理信号相关的函数时，我们时常需要一种的特殊的数据结构来表示一组信号的集合，这样的集合我们称之为信号集，其数据类型表示为sigset_t，通常是</w:t>
-      </w:r>
-      <w:proofErr w:type="gramStart"/>
-      <w:r>
-        <w:rPr>
-          <w:rFonts w:ascii="微软雅黑" w:eastAsia="微软雅黑" w:hAnsi="微软雅黑" w:hint="eastAsia"/>
-        </w:rPr>
-        <w:t>用位掩码</w:t>
-      </w:r>
-      <w:proofErr w:type="gramEnd"/>
-      <w:r>
-        <w:rPr>
-          <w:rFonts w:ascii="微软雅黑" w:eastAsia="微软雅黑" w:hAnsi="微软雅黑" w:hint="eastAsia"/>
-        </w:rPr>
-        <w:t>的形式来实现的。</w:t>
+        <w:t>信号屏蔽</w:t>
+      </w:r>
+    </w:p>
+    <w:p>
+      <w:pPr>
+        <w:snapToGrid w:val="0"/>
+        <w:rPr>
+          <w:rFonts w:ascii="微软雅黑" w:eastAsia="微软雅黑" w:hAnsi="微软雅黑"/>
+        </w:rPr>
+      </w:pPr>
+      <w:r>
+        <w:rPr>
+          <w:rFonts w:ascii="微软雅黑" w:eastAsia="微软雅黑" w:hAnsi="微软雅黑" w:hint="eastAsia"/>
+        </w:rPr>
+        <w:t xml:space="preserve">      </w:t>
+      </w:r>
+      <w:r>
+        <w:rPr>
+          <w:rFonts w:ascii="微软雅黑" w:eastAsia="微软雅黑" w:hAnsi="微软雅黑" w:hint="eastAsia"/>
+        </w:rPr>
+        <w:t>信号屏蔽字</w:t>
+      </w:r>
+      <w:r>
+        <w:rPr>
+          <w:rFonts w:ascii="微软雅黑" w:eastAsia="微软雅黑" w:hAnsi="微软雅黑" w:hint="eastAsia"/>
+        </w:rPr>
+        <w:t>它定义了要阻塞递送到当前进程的信号集，每一个进程都有一个信号屏蔽字（signal mask）。sigprocmask()函数可以检测和更改当前进程的信号屏蔽字。其原型：</w:t>
+      </w:r>
+    </w:p>
+    <w:p>
+      <w:pPr>
+        <w:snapToGrid w:val="0"/>
+        <w:rPr>
+          <w:rFonts w:ascii="微软雅黑" w:eastAsia="微软雅黑" w:hAnsi="微软雅黑"/>
+        </w:rPr>
+      </w:pPr>
+      <w:r>
+        <w:rPr>
+          <w:rFonts w:ascii="微软雅黑" w:eastAsia="微软雅黑" w:hAnsi="微软雅黑"/>
+          <w:color w:val="FF0000"/>
+        </w:rPr>
+        <w:t>int sigprocmask(int how, const sigset_t *set, sigset_t *oldset);</w:t>
+      </w:r>
+      <w:r>
+        <w:rPr>
+          <w:rFonts w:ascii="微软雅黑" w:eastAsia="微软雅黑" w:hAnsi="微软雅黑" w:hint="eastAsia"/>
+        </w:rPr>
+        <w:t>当oldset是一个非空指针的话，调用sigprocmask之后，oldset便返回了之前的信号屏蔽字。set参数会结合how参数对当前的信号屏蔽字做出修改。（</w:t>
+      </w:r>
+      <w:proofErr w:type="gramStart"/>
+      <w:r>
+        <w:rPr>
+          <w:rFonts w:ascii="微软雅黑" w:eastAsia="微软雅黑" w:hAnsi="微软雅黑" w:hint="eastAsia"/>
+        </w:rPr>
+        <w:t>和之前</w:t>
+      </w:r>
+      <w:proofErr w:type="gramEnd"/>
+      <w:r>
+        <w:rPr>
+          <w:rFonts w:ascii="微软雅黑" w:eastAsia="微软雅黑" w:hAnsi="微软雅黑" w:hint="eastAsia"/>
+        </w:rPr>
+        <w:t>一节提到过的一样有两个特殊的信号，你不可以屏蔽它们是：SIGKILL和SIGSTOP）</w:t>
+      </w:r>
+      <w:r>
+        <w:rPr>
+          <w:rFonts w:ascii="微软雅黑" w:eastAsia="微软雅黑" w:hAnsi="微软雅黑" w:hint="eastAsia"/>
+        </w:rPr>
+        <w:t>。</w:t>
       </w:r>
     </w:p>
     <w:p>
       <w:pPr>
         <w:pStyle w:val="3"/>
+      </w:pPr>
+      <w:r>
         <w:rPr>
           <w:rFonts w:hint="eastAsia"/>
         </w:rPr>
-      </w:pPr>
-      <w:r>
-        <w:rPr>
-          <w:rFonts w:hint="eastAsia"/>
-        </w:rPr>
-        <w:t>信号屏蔽</w:t>
-      </w:r>
-    </w:p>
-    <w:p>
-      <w:pPr>
-        <w:snapToGrid w:val="0"/>
-        <w:rPr>
-          <w:rFonts w:ascii="微软雅黑" w:eastAsia="微软雅黑" w:hAnsi="微软雅黑" w:hint="eastAsia"/>
-        </w:rPr>
-      </w:pPr>
-      <w:r>
-        <w:rPr>
-          <w:rFonts w:ascii="微软雅黑" w:eastAsia="微软雅黑" w:hAnsi="微软雅黑" w:hint="eastAsia"/>
-        </w:rPr>
-        <w:t xml:space="preserve">      </w:t>
-      </w:r>
-      <w:r>
-        <w:rPr>
-          <w:rFonts w:ascii="微软雅黑" w:eastAsia="微软雅黑" w:hAnsi="微软雅黑" w:hint="eastAsia"/>
-        </w:rPr>
-        <w:t>信号屏蔽字</w:t>
-      </w:r>
-      <w:r>
-        <w:rPr>
-          <w:rFonts w:ascii="微软雅黑" w:eastAsia="微软雅黑" w:hAnsi="微软雅黑" w:hint="eastAsia"/>
-        </w:rPr>
-        <w:t>它定义了要阻塞递送到当前进程的信号集，每一个进程都有一个信号屏蔽字（signal mask）。sigprocmask()函数可以检测和更改当前进程的信号屏蔽字。其原型：</w:t>
-      </w:r>
-    </w:p>
-    <w:p>
-      <w:pPr>
-        <w:snapToGrid w:val="0"/>
-        <w:rPr>
-          <w:rFonts w:ascii="微软雅黑" w:eastAsia="微软雅黑" w:hAnsi="微软雅黑" w:hint="eastAsia"/>
-        </w:rPr>
-      </w:pPr>
-      <w:r>
-        <w:rPr>
-          <w:rFonts w:ascii="微软雅黑" w:eastAsia="微软雅黑" w:hAnsi="微软雅黑"/>
+        <w:t>标准信号和实时信号</w:t>
+      </w:r>
+    </w:p>
+    <w:p>
+      <w:pPr>
+        <w:snapToGrid w:val="0"/>
+        <w:rPr>
+          <w:rFonts w:ascii="微软雅黑" w:eastAsia="微软雅黑" w:hAnsi="微软雅黑"/>
+        </w:rPr>
+      </w:pPr>
+      <w:r>
+        <w:rPr>
+          <w:rFonts w:ascii="微软雅黑" w:eastAsia="微软雅黑" w:hAnsi="微软雅黑" w:hint="eastAsia"/>
+        </w:rPr>
+        <w:t>Linux上signal()注册的信号处理函数在执行时，会自动的将当前的信号添加</w:t>
+      </w:r>
+      <w:proofErr w:type="gramStart"/>
+      <w:r>
+        <w:rPr>
+          <w:rFonts w:ascii="微软雅黑" w:eastAsia="微软雅黑" w:hAnsi="微软雅黑" w:hint="eastAsia"/>
+        </w:rPr>
+        <w:t>到进程</w:t>
+      </w:r>
+      <w:proofErr w:type="gramEnd"/>
+      <w:r>
+        <w:rPr>
+          <w:rFonts w:ascii="微软雅黑" w:eastAsia="微软雅黑" w:hAnsi="微软雅黑" w:hint="eastAsia"/>
+        </w:rPr>
+        <w:t>的信号屏蔽字当中。当信号处理函数返回时，会恢复之前的信号屏蔽字。这意味着，当信号处理函数执行时，它不会递归的中断自身。如果某个或多个信号在进程屏蔽了该信号的期间来到过一次或者多次，我们称这样的信号叫做</w:t>
+      </w:r>
+      <w:r>
+        <w:rPr>
+          <w:rFonts w:ascii="微软雅黑" w:eastAsia="微软雅黑" w:hAnsi="微软雅黑" w:hint="eastAsia"/>
           <w:color w:val="FF0000"/>
         </w:rPr>
-        <w:t>int sigprocmask(int how, const sigset_t *set, sigset_t *oldset);</w:t>
-      </w:r>
-      <w:r>
-        <w:rPr>
-          <w:rFonts w:ascii="微软雅黑" w:eastAsia="微软雅黑" w:hAnsi="微软雅黑" w:hint="eastAsia"/>
-        </w:rPr>
-        <w:t>当oldset是一个非空指针的话，调用sigprocmask之后，oldset便返回了之前的信号屏蔽字。set参数会结合how参数对当前的信号屏蔽字做出修改。（</w:t>
-      </w:r>
-      <w:proofErr w:type="gramStart"/>
-      <w:r>
-        <w:rPr>
-          <w:rFonts w:ascii="微软雅黑" w:eastAsia="微软雅黑" w:hAnsi="微软雅黑" w:hint="eastAsia"/>
-        </w:rPr>
-        <w:t>和之前</w:t>
-      </w:r>
-      <w:proofErr w:type="gramEnd"/>
-      <w:r>
-        <w:rPr>
-          <w:rFonts w:ascii="微软雅黑" w:eastAsia="微软雅黑" w:hAnsi="微软雅黑" w:hint="eastAsia"/>
-        </w:rPr>
-        <w:t>一节提到过的一样有两个特殊的信号，你不可以屏蔽它们是：SIGKILL和SIGSTOP）</w:t>
-      </w:r>
-      <w:r>
-        <w:rPr>
-          <w:rFonts w:ascii="微软雅黑" w:eastAsia="微软雅黑" w:hAnsi="微软雅黑" w:hint="eastAsia"/>
-        </w:rPr>
-        <w:t>。</w:t>
-      </w:r>
-    </w:p>
-    <w:p>
-      <w:pPr>
-        <w:pStyle w:val="3"/>
-        <w:rPr>
-          <w:rFonts w:hint="eastAsia"/>
-        </w:rPr>
-      </w:pPr>
-      <w:r>
-        <w:rPr>
-          <w:rFonts w:hint="eastAsia"/>
-        </w:rPr>
-        <w:t>标准信号和实时信号</w:t>
-      </w:r>
-    </w:p>
-    <w:p>
-      <w:pPr>
-        <w:snapToGrid w:val="0"/>
-        <w:rPr>
-          <w:rFonts w:ascii="微软雅黑" w:eastAsia="微软雅黑" w:hAnsi="微软雅黑" w:hint="eastAsia"/>
-        </w:rPr>
-      </w:pPr>
-      <w:r>
-        <w:rPr>
-          <w:rFonts w:ascii="微软雅黑" w:eastAsia="微软雅黑" w:hAnsi="微软雅黑" w:hint="eastAsia"/>
-        </w:rPr>
-        <w:t>Linux上signal()注册的信号处理函数在执行时，会自动的将当前的信号添加</w:t>
-      </w:r>
-      <w:proofErr w:type="gramStart"/>
-      <w:r>
-        <w:rPr>
-          <w:rFonts w:ascii="微软雅黑" w:eastAsia="微软雅黑" w:hAnsi="微软雅黑" w:hint="eastAsia"/>
-        </w:rPr>
-        <w:t>到进程</w:t>
-      </w:r>
-      <w:proofErr w:type="gramEnd"/>
-      <w:r>
-        <w:rPr>
-          <w:rFonts w:ascii="微软雅黑" w:eastAsia="微软雅黑" w:hAnsi="微软雅黑" w:hint="eastAsia"/>
-        </w:rPr>
-        <w:t>的信号屏蔽字当中。当信号处理函数返回时，会恢复之前的信号屏蔽字。这意味着，当信号处理函数执行时，它不会递归的中断自身。</w:t>
-      </w:r>
-      <w:r>
-        <w:rPr>
-          <w:rFonts w:ascii="微软雅黑" w:eastAsia="微软雅黑" w:hAnsi="微软雅黑" w:hint="eastAsia"/>
-        </w:rPr>
-        <w:t>如果某个或多个信号在进程屏蔽了该信号的期间来到过一次或者多次，我们称这样的信号叫做</w:t>
-      </w:r>
-      <w:r>
-        <w:rPr>
-          <w:rFonts w:ascii="微软雅黑" w:eastAsia="微软雅黑" w:hAnsi="微软雅黑" w:hint="eastAsia"/>
-          <w:color w:val="FF0000"/>
-        </w:rPr>
         <w:t>未决的(pending)信号</w:t>
       </w:r>
       <w:r>
@@ -25575,7 +25643,7 @@
       <w:pPr>
         <w:snapToGrid w:val="0"/>
         <w:rPr>
-          <w:rFonts w:ascii="微软雅黑" w:eastAsia="微软雅黑" w:hAnsi="微软雅黑" w:hint="eastAsia"/>
+          <w:rFonts w:ascii="微软雅黑" w:eastAsia="微软雅黑" w:hAnsi="微软雅黑"/>
         </w:rPr>
       </w:pPr>
       <w:r>
@@ -25589,7 +25657,7 @@
       <w:pPr>
         <w:snapToGrid w:val="0"/>
         <w:rPr>
-          <w:rFonts w:ascii="微软雅黑" w:eastAsia="微软雅黑" w:hAnsi="微软雅黑" w:hint="eastAsia"/>
+          <w:rFonts w:ascii="微软雅黑" w:eastAsia="微软雅黑" w:hAnsi="微软雅黑"/>
         </w:rPr>
       </w:pPr>
       <w:r>
@@ -25615,15 +25683,15 @@
       <w:pPr>
         <w:snapToGrid w:val="0"/>
         <w:rPr>
-          <w:rFonts w:ascii="微软雅黑" w:eastAsia="微软雅黑" w:hAnsi="微软雅黑" w:hint="eastAsia"/>
-        </w:rPr>
-      </w:pPr>
-    </w:p>
-    <w:p>
-      <w:pPr>
-        <w:snapToGrid w:val="0"/>
-        <w:rPr>
-          <w:rFonts w:ascii="微软雅黑" w:eastAsia="微软雅黑" w:hAnsi="微软雅黑" w:hint="eastAsia"/>
+          <w:rFonts w:ascii="微软雅黑" w:eastAsia="微软雅黑" w:hAnsi="微软雅黑"/>
+        </w:rPr>
+      </w:pPr>
+    </w:p>
+    <w:p>
+      <w:pPr>
+        <w:snapToGrid w:val="0"/>
+        <w:rPr>
+          <w:rFonts w:ascii="微软雅黑" w:eastAsia="微软雅黑" w:hAnsi="微软雅黑"/>
         </w:rPr>
       </w:pPr>
       <w:r>
@@ -25765,25 +25833,43 @@
       <w:pPr>
         <w:snapToGrid w:val="0"/>
         <w:rPr>
-          <w:rFonts w:ascii="微软雅黑" w:eastAsia="微软雅黑" w:hAnsi="微软雅黑" w:hint="eastAsia"/>
-        </w:rPr>
-      </w:pPr>
-    </w:p>
-    <w:p>
-      <w:pPr>
-        <w:snapToGrid w:val="0"/>
+          <w:rFonts w:ascii="微软雅黑" w:eastAsia="微软雅黑" w:hAnsi="微软雅黑"/>
+        </w:rPr>
+      </w:pPr>
+    </w:p>
+    <w:p>
+      <w:pPr>
+        <w:snapToGrid w:val="0"/>
+        <w:rPr>
+          <w:rFonts w:ascii="Verdana" w:hAnsi="Verdana"/>
+          <w:color w:val="000000"/>
+          <w:szCs w:val="21"/>
+          <w:shd w:val="clear" w:color="auto" w:fill="FFFFFF"/>
+        </w:rPr>
+      </w:pPr>
+      <w:r>
+        <w:rPr>
+          <w:rFonts w:ascii="微软雅黑" w:eastAsia="微软雅黑" w:hAnsi="微软雅黑" w:hint="eastAsia"/>
+        </w:rPr>
+        <w:t>实时信号的宏是</w:t>
+      </w:r>
+      <w:r>
+        <w:rPr>
+          <w:rFonts w:ascii="Verdana" w:hAnsi="Verdana"/>
+          <w:color w:val="000000"/>
+          <w:szCs w:val="21"/>
+          <w:shd w:val="clear" w:color="auto" w:fill="FFFFFF"/>
+        </w:rPr>
+        <w:t>SIGRTMIN</w:t>
+      </w:r>
+      <w:r>
         <w:rPr>
           <w:rFonts w:ascii="Verdana" w:hAnsi="Verdana" w:hint="eastAsia"/>
           <w:color w:val="000000"/>
           <w:szCs w:val="21"/>
           <w:shd w:val="clear" w:color="auto" w:fill="FFFFFF"/>
         </w:rPr>
-      </w:pPr>
-      <w:r>
-        <w:rPr>
-          <w:rFonts w:ascii="微软雅黑" w:eastAsia="微软雅黑" w:hAnsi="微软雅黑" w:hint="eastAsia"/>
-        </w:rPr>
-        <w:t>实时信号的宏是</w:t>
+        <w:t>，</w:t>
       </w:r>
       <w:r>
         <w:rPr>
@@ -25792,7 +25878,34 @@
           <w:szCs w:val="21"/>
           <w:shd w:val="clear" w:color="auto" w:fill="FFFFFF"/>
         </w:rPr>
-        <w:t>SIGRTMIN</w:t>
+        <w:t>可以在此基础上递增</w:t>
+      </w:r>
+      <w:r>
+        <w:rPr>
+          <w:rFonts w:ascii="Verdana" w:hAnsi="Verdana"/>
+          <w:color w:val="000000"/>
+          <w:szCs w:val="21"/>
+          <w:shd w:val="clear" w:color="auto" w:fill="FFFFFF"/>
+        </w:rPr>
+        <w:t>自</w:t>
+      </w:r>
+      <w:r>
+        <w:rPr>
+          <w:rFonts w:ascii="Verdana" w:hAnsi="Verdana"/>
+          <w:color w:val="000000"/>
+          <w:szCs w:val="21"/>
+          <w:shd w:val="clear" w:color="auto" w:fill="FFFFFF"/>
+        </w:rPr>
+        <w:t>定义</w:t>
+      </w:r>
+      <w:r>
+        <w:rPr>
+          <w:rFonts w:ascii="Verdana" w:hAnsi="Verdana"/>
+          <w:color w:val="000000"/>
+          <w:szCs w:val="21"/>
+          <w:shd w:val="clear" w:color="auto" w:fill="FFFFFF"/>
+        </w:rPr>
+        <w:t>新的宏</w:t>
       </w:r>
       <w:r>
         <w:rPr>
@@ -25801,82 +25914,34 @@
           <w:szCs w:val="21"/>
           <w:shd w:val="clear" w:color="auto" w:fill="FFFFFF"/>
         </w:rPr>
-        <w:t>，</w:t>
-      </w:r>
-      <w:r>
-        <w:rPr>
-          <w:rFonts w:ascii="Verdana" w:hAnsi="Verdana"/>
-          <w:color w:val="000000"/>
-          <w:szCs w:val="21"/>
+        <w:t>。</w:t>
+      </w:r>
+    </w:p>
+    <w:p>
+      <w:pPr>
+        <w:pStyle w:val="3"/>
+        <w:rPr>
           <w:shd w:val="clear" w:color="auto" w:fill="FFFFFF"/>
         </w:rPr>
-        <w:t>可以在此基础上递增</w:t>
-      </w:r>
-      <w:r>
-        <w:rPr>
-          <w:rFonts w:ascii="Verdana" w:hAnsi="Verdana"/>
-          <w:color w:val="000000"/>
-          <w:szCs w:val="21"/>
-          <w:shd w:val="clear" w:color="auto" w:fill="FFFFFF"/>
-        </w:rPr>
-        <w:t>自</w:t>
-      </w:r>
-      <w:r>
-        <w:rPr>
-          <w:rFonts w:ascii="Verdana" w:hAnsi="Verdana"/>
-          <w:color w:val="000000"/>
-          <w:szCs w:val="21"/>
-          <w:shd w:val="clear" w:color="auto" w:fill="FFFFFF"/>
-        </w:rPr>
-        <w:t>定义</w:t>
-      </w:r>
-      <w:r>
-        <w:rPr>
-          <w:rFonts w:ascii="Verdana" w:hAnsi="Verdana"/>
-          <w:color w:val="000000"/>
-          <w:szCs w:val="21"/>
-          <w:shd w:val="clear" w:color="auto" w:fill="FFFFFF"/>
-        </w:rPr>
-        <w:t>新的宏</w:t>
-      </w:r>
-      <w:r>
-        <w:rPr>
-          <w:rFonts w:ascii="Verdana" w:hAnsi="Verdana" w:hint="eastAsia"/>
-          <w:color w:val="000000"/>
-          <w:szCs w:val="21"/>
-          <w:shd w:val="clear" w:color="auto" w:fill="FFFFFF"/>
-        </w:rPr>
-        <w:t>。</w:t>
-      </w:r>
-    </w:p>
-    <w:p>
-      <w:pPr>
-        <w:pStyle w:val="3"/>
+      </w:pPr>
+      <w:r>
         <w:rPr>
           <w:rFonts w:hint="eastAsia"/>
           <w:shd w:val="clear" w:color="auto" w:fill="FFFFFF"/>
         </w:rPr>
+        <w:t>实时信号传递数据</w:t>
+      </w:r>
+    </w:p>
+    <w:p>
+      <w:pPr>
+        <w:pStyle w:val="4"/>
       </w:pPr>
       <w:r>
         <w:rPr>
           <w:rFonts w:hint="eastAsia"/>
-          <w:shd w:val="clear" w:color="auto" w:fill="FFFFFF"/>
-        </w:rPr>
-        <w:t>实时信号传递数据</w:t>
-      </w:r>
-    </w:p>
-    <w:p>
-      <w:pPr>
-        <w:pStyle w:val="4"/>
-      </w:pPr>
-      <w:r>
-        <w:rPr>
-          <w:rFonts w:hint="eastAsia"/>
         </w:rPr>
         <w:t>sigaction()</w:t>
       </w:r>
-      <w:bookmarkStart w:id="0" w:name="_GoBack"/>
-      <w:bookmarkEnd w:id="0"/>
     </w:p>
     <w:p>
       <w:pPr>
@@ -25886,7 +25951,7 @@
         <w:spacing w:before="150" w:after="150"/>
         <w:jc w:val="left"/>
         <w:rPr>
-          <w:rFonts w:ascii="微软雅黑" w:eastAsia="微软雅黑" w:hAnsi="微软雅黑" w:cs="宋体" w:hint="eastAsia"/>
+          <w:rFonts w:ascii="微软雅黑" w:eastAsia="微软雅黑" w:hAnsi="微软雅黑" w:cs="宋体"/>
           <w:color w:val="000000"/>
           <w:kern w:val="0"/>
           <w:szCs w:val="21"/>
@@ -27640,19 +27705,19 @@
         <w:spacing w:before="150" w:after="150"/>
         <w:jc w:val="left"/>
         <w:rPr>
-          <w:rFonts w:ascii="微软雅黑" w:eastAsia="微软雅黑" w:hAnsi="微软雅黑" w:cs="宋体" w:hint="eastAsia"/>
-          <w:color w:val="000000"/>
-          <w:kern w:val="0"/>
-          <w:szCs w:val="21"/>
-        </w:rPr>
-      </w:pPr>
-      <w:r>
-        <w:rPr>
           <w:rFonts w:ascii="微软雅黑" w:eastAsia="微软雅黑" w:hAnsi="微软雅黑" w:cs="宋体"/>
           <w:color w:val="000000"/>
           <w:kern w:val="0"/>
           <w:szCs w:val="21"/>
         </w:rPr>
+      </w:pPr>
+      <w:r>
+        <w:rPr>
+          <w:rFonts w:ascii="微软雅黑" w:eastAsia="微软雅黑" w:hAnsi="微软雅黑" w:cs="宋体"/>
+          <w:color w:val="000000"/>
+          <w:kern w:val="0"/>
+          <w:szCs w:val="21"/>
+        </w:rPr>
         <w:t>      之前我们提到了发送实时信号时可以附带数据，kill(),raise()等函数的参数注定他们无法附带更多的数据，这里我们要认识一个新的函数sigqueue()专门用于在发送信号的时候，附加传递额外的数据。</w:t>
       </w:r>
     </w:p>
@@ -27716,11 +27781,31 @@
     </w:p>
     <w:p>
       <w:pPr>
-        <w:snapToGrid w:val="0"/>
-        <w:rPr>
-          <w:rFonts w:ascii="微软雅黑" w:eastAsia="微软雅黑" w:hAnsi="微软雅黑"/>
-        </w:rPr>
-      </w:pPr>
+        <w:pStyle w:val="3"/>
+      </w:pPr>
+      <w:r>
+        <w:rPr>
+          <w:rStyle w:val="apple-converted-space"/>
+          <w:rFonts w:ascii="微软雅黑" w:eastAsia="微软雅黑" w:hAnsi="微软雅黑" w:cs="Helvetica"/>
+          <w:color w:val="444444"/>
+          <w:sz w:val="21"/>
+          <w:szCs w:val="21"/>
+          <w:shd w:val="clear" w:color="auto" w:fill="FFFFFF"/>
+        </w:rPr>
+        <w:t> </w:t>
+      </w:r>
+      <w:r>
+        <w:rPr>
+          <w:shd w:val="clear" w:color="auto" w:fill="FFFFFF"/>
+        </w:rPr>
+        <w:t>strace</w:t>
+      </w:r>
+      <w:r>
+        <w:rPr>
+          <w:shd w:val="clear" w:color="auto" w:fill="FFFFFF"/>
+        </w:rPr>
+        <w:t>命令</w:t>
+      </w:r>
     </w:p>
     <w:sectPr>
       <w:pgSz w:w="11906" w:h="16838" w:code="9"/>
@@ -30132,6 +30217,11 @@
       <w:bCs/>
     </w:rPr>
   </w:style>
+  <w:style w:type="character" w:customStyle="1" w:styleId="apple-converted-space">
+    <w:name w:val="apple-converted-space"/>
+    <w:basedOn w:val="a0"/>
+    <w:rsid w:val="000D2F89"/>
+  </w:style>
 </w:styles>
 </file>
 
@@ -30615,6 +30705,11 @@
       <w:bCs/>
     </w:rPr>
   </w:style>
+  <w:style w:type="character" w:customStyle="1" w:styleId="apple-converted-space">
+    <w:name w:val="apple-converted-space"/>
+    <w:basedOn w:val="a0"/>
+    <w:rsid w:val="000D2F89"/>
+  </w:style>
 </w:styles>
 </file>
 

</xml_diff>